<commit_message>
Alterações nas classes e UML para melhorar a Documentação
</commit_message>
<xml_diff>
--- a/Documentação/Classes do jogo.docx
+++ b/Documentação/Classes do jogo.docx
@@ -13,12 +13,27 @@
     </w:p>
     <w:p>
       <w:r>
-        <w:t xml:space="preserve">As classes do jogo são constituídas em 6 grupos Áudio, Inimigos, Global, Jogadores, UI e Objetos que estão no projeto separados por pastas com o nome. </w:t>
+        <w:t xml:space="preserve">As classes do jogo são constituídas em 6 </w:t>
+      </w:r>
+      <w:r>
+        <w:t>Pacotes</w:t>
+      </w:r>
+      <w:r>
+        <w:t xml:space="preserve"> Áudio, Inimigos, Global, Jogadores, UI e Objetos. </w:t>
       </w:r>
     </w:p>
     <w:p>
       <w:r>
-        <w:t xml:space="preserve">Na pasta de Áudio temos a classe de </w:t>
+        <w:t>No</w:t>
+      </w:r>
+      <w:r>
+        <w:t xml:space="preserve"> </w:t>
+      </w:r>
+      <w:r>
+        <w:t>pacote</w:t>
+      </w:r>
+      <w:r>
+        <w:t xml:space="preserve"> de Áudio temos a classe de </w:t>
       </w:r>
       <w:proofErr w:type="spellStart"/>
       <w:r>
@@ -60,366 +75,489 @@
     </w:p>
     <w:p>
       <w:r>
-        <w:t>Já na pasta de Inimigos temos 4 classes. A classe Inimigo</w:t>
+        <w:t xml:space="preserve">O pacote Global possui 9 classes de uso global para </w:t>
+      </w:r>
+      <w:r>
+        <w:t>todas os outros</w:t>
+      </w:r>
+      <w:r>
+        <w:t xml:space="preserve"> pacotes</w:t>
+      </w:r>
+      <w:r>
+        <w:t>,</w:t>
+      </w:r>
+      <w:r>
+        <w:t xml:space="preserve"> a classe </w:t>
+      </w:r>
+      <w:proofErr w:type="spellStart"/>
+      <w:r>
+        <w:t>TransportaCenario</w:t>
+      </w:r>
+      <w:proofErr w:type="spellEnd"/>
+      <w:r>
+        <w:t xml:space="preserve"> é responsável por transferir o jogador de cenários dentro de uma cena como cavernas e outros ambientes in</w:t>
+      </w:r>
+      <w:r>
+        <w:t xml:space="preserve">ternos, a </w:t>
+      </w:r>
+      <w:proofErr w:type="spellStart"/>
+      <w:r>
+        <w:t>CutScene</w:t>
+      </w:r>
+      <w:proofErr w:type="spellEnd"/>
+      <w:r>
+        <w:t xml:space="preserve"> carrega o</w:t>
+      </w:r>
+      <w:r>
+        <w:t xml:space="preserve"> </w:t>
+      </w:r>
+      <w:proofErr w:type="spellStart"/>
+      <w:r>
+        <w:t>vide</w:t>
+      </w:r>
+      <w:r>
+        <w:t>o</w:t>
+      </w:r>
+      <w:proofErr w:type="spellEnd"/>
+      <w:r>
+        <w:t xml:space="preserve"> de </w:t>
+      </w:r>
+      <w:proofErr w:type="spellStart"/>
+      <w:r>
+        <w:t>cutscene</w:t>
+      </w:r>
+      <w:proofErr w:type="spellEnd"/>
+      <w:r>
+        <w:t xml:space="preserve"> que são utilizados na história do jogo, </w:t>
+      </w:r>
+      <w:proofErr w:type="spellStart"/>
+      <w:r>
+        <w:t>GameTags</w:t>
+      </w:r>
+      <w:proofErr w:type="spellEnd"/>
+      <w:r>
+        <w:t xml:space="preserve"> contem registro de </w:t>
+      </w:r>
+      <w:proofErr w:type="spellStart"/>
+      <w:r>
+        <w:t>tags</w:t>
+      </w:r>
+      <w:proofErr w:type="spellEnd"/>
+      <w:r>
+        <w:t xml:space="preserve"> utilizadas no jogo como nomes das cenas e servidores externo utilizados no jogo. A classe CFG é utilizada para registrar configurações locais como volume e idiomas, a classe carrega é responsável por</w:t>
+      </w:r>
+      <w:r>
+        <w:t xml:space="preserve"> carregar todas as cenas,</w:t>
+      </w:r>
+      <w:r>
+        <w:t xml:space="preserve"> fases e menus a </w:t>
+      </w:r>
+      <w:proofErr w:type="spellStart"/>
+      <w:r>
+        <w:t>ZonaMorte</w:t>
+      </w:r>
+      <w:proofErr w:type="spellEnd"/>
+      <w:r>
+        <w:t xml:space="preserve"> gerencia todos os obstáculos que causam a morte instantânea do jogador Já a </w:t>
+      </w:r>
+      <w:proofErr w:type="spellStart"/>
+      <w:r>
+        <w:t>ControleFase</w:t>
+      </w:r>
+      <w:proofErr w:type="spellEnd"/>
+      <w:r>
+        <w:t xml:space="preserve"> gerencia os pontos necessários para seguir para próxima fase. A classe personagem carrega características genéricas entre os personagens como barra de vida controles da física e animações assim como Ações de todos os </w:t>
+      </w:r>
+      <w:r>
+        <w:t>personagens</w:t>
+      </w:r>
+      <w:r>
+        <w:t xml:space="preserve"> para fazer o gerenciamento da máquina de estados na classe principal de cada personagem, a </w:t>
+      </w:r>
+      <w:proofErr w:type="spellStart"/>
+      <w:r>
+        <w:t>SegueObjeto</w:t>
+      </w:r>
+      <w:proofErr w:type="spellEnd"/>
+      <w:r>
+        <w:t xml:space="preserve"> é utilizada principalmente para a câmera acompanhar o jogador mas pode ser utilizada para qualquer objeto seguir qualquer objeto. </w:t>
+      </w:r>
+    </w:p>
+    <w:p>
+      <w:r>
+        <w:t>Já no</w:t>
+      </w:r>
+      <w:r>
+        <w:t xml:space="preserve"> </w:t>
+      </w:r>
+      <w:r>
+        <w:t>pacote</w:t>
+      </w:r>
+      <w:r>
+        <w:t xml:space="preserve"> de Inimigos temos 4 classes. A classe Inimigo</w:t>
       </w:r>
       <w:r>
         <w:t>s</w:t>
       </w:r>
       <w:r>
-        <w:t xml:space="preserve"> é filha da classe global Personagens (será descrita abaixo). Contendo os parâmetros d</w:t>
+        <w:t xml:space="preserve"> é fil</w:t>
+      </w:r>
+      <w:r>
+        <w:t xml:space="preserve">ha da classe global Personagens. </w:t>
+      </w:r>
+      <w:r>
+        <w:t xml:space="preserve">Contendo os </w:t>
+      </w:r>
+      <w:r>
+        <w:t>atributos</w:t>
+      </w:r>
+      <w:r>
+        <w:t xml:space="preserve"> dos inimigos como barra de vida e</w:t>
+      </w:r>
+      <w:r>
+        <w:t xml:space="preserve"> Movimentos de</w:t>
+      </w:r>
+      <w:r>
+        <w:t xml:space="preserve"> </w:t>
+      </w:r>
+      <w:r>
+        <w:t xml:space="preserve">Inteligência Artificial </w:t>
+      </w:r>
+      <w:r>
+        <w:t>padrões</w:t>
+      </w:r>
+      <w:r>
+        <w:t xml:space="preserve"> </w:t>
+      </w:r>
+      <w:r>
+        <w:t>como</w:t>
+      </w:r>
+      <w:r>
+        <w:t xml:space="preserve"> patrulha e ataque, </w:t>
+      </w:r>
+      <w:r>
+        <w:t>o</w:t>
+      </w:r>
+      <w:r>
+        <w:t xml:space="preserve"> </w:t>
+      </w:r>
+      <w:r>
+        <w:t>pacote</w:t>
+      </w:r>
+      <w:r>
+        <w:t xml:space="preserve"> também contém a</w:t>
+      </w:r>
+      <w:r>
+        <w:t>s</w:t>
+      </w:r>
+      <w:r>
+        <w:t xml:space="preserve"> Cl</w:t>
+      </w:r>
+      <w:r>
+        <w:t xml:space="preserve">asses </w:t>
+      </w:r>
+      <w:proofErr w:type="spellStart"/>
+      <w:r>
+        <w:t>ControleCaveira</w:t>
+      </w:r>
+      <w:proofErr w:type="spellEnd"/>
+      <w:r>
+        <w:t xml:space="preserve"> e </w:t>
+      </w:r>
+      <w:proofErr w:type="spellStart"/>
+      <w:r>
+        <w:t>ControleDementador</w:t>
+      </w:r>
+      <w:proofErr w:type="spellEnd"/>
+      <w:r>
+        <w:t xml:space="preserve"> que são filhas da classe Inimigo e atribuem </w:t>
+      </w:r>
+      <w:r>
+        <w:t xml:space="preserve">características a Caveira e ao </w:t>
+      </w:r>
+      <w:proofErr w:type="spellStart"/>
+      <w:r>
+        <w:t>D</w:t>
+      </w:r>
+      <w:r>
+        <w:t>ementador</w:t>
+      </w:r>
+      <w:proofErr w:type="spellEnd"/>
+      <w:r>
+        <w:t xml:space="preserve"> respectivamente</w:t>
+      </w:r>
+      <w:r>
+        <w:t>,</w:t>
+      </w:r>
+      <w:r>
+        <w:t xml:space="preserve"> possui também a classe poder que é utilizada pelo</w:t>
+      </w:r>
+      <w:r>
+        <w:t xml:space="preserve"> </w:t>
+      </w:r>
+      <w:proofErr w:type="spellStart"/>
+      <w:r>
+        <w:t>D</w:t>
+      </w:r>
+      <w:r>
+        <w:t>ementador</w:t>
+      </w:r>
+      <w:proofErr w:type="spellEnd"/>
+      <w:r>
+        <w:t xml:space="preserve"> para controlar o seu poder na hora do taque. </w:t>
+      </w:r>
+    </w:p>
+    <w:p>
+      <w:r>
+        <w:t>No</w:t>
+      </w:r>
+      <w:r>
+        <w:t xml:space="preserve"> </w:t>
+      </w:r>
+      <w:r>
+        <w:t>pacote</w:t>
+      </w:r>
+      <w:r>
+        <w:t xml:space="preserve"> Jogadores temos 5 classes que são utilizadas para os jogadores</w:t>
+      </w:r>
+      <w:r>
+        <w:t>,</w:t>
+      </w:r>
+      <w:r>
+        <w:t xml:space="preserve"> </w:t>
+      </w:r>
+      <w:r>
+        <w:t xml:space="preserve">por ser um jogo com possível </w:t>
+      </w:r>
+      <w:proofErr w:type="spellStart"/>
+      <w:r>
+        <w:t>multiplayer</w:t>
+      </w:r>
+      <w:proofErr w:type="spellEnd"/>
+      <w:r>
+        <w:t xml:space="preserve"> local a classe jogadores carrega todas as características dos jogadores como barra de mana combos de ataque e maquinas de estados para as animações padrões assim como também herda as características da classe pai Personagens, a classe </w:t>
+      </w:r>
+      <w:proofErr w:type="spellStart"/>
+      <w:r>
+        <w:t>ControleMiguel</w:t>
+      </w:r>
+      <w:proofErr w:type="spellEnd"/>
+      <w:r>
+        <w:t xml:space="preserve"> é filha da classe de Jogadores e carrega as características exclusivas do personagem Miguel como o voo e os seus respectivos controles</w:t>
+      </w:r>
+      <w:r>
+        <w:t>,</w:t>
+      </w:r>
+      <w:r>
+        <w:t xml:space="preserve"> a classe Pena e E</w:t>
+      </w:r>
+      <w:r>
+        <w:t xml:space="preserve">spada são de uso exclusivo do </w:t>
+      </w:r>
+      <w:r>
+        <w:t>Miguel onde a pena aumenta a mana do personagem possibilitado o uso do voo pelo cenário enquanto a barra de mana estiver cheia e a espada responsável por controlar a espada do personagem na h</w:t>
+      </w:r>
+      <w:r>
+        <w:t>ora do taque já classe cristal poderá ser</w:t>
+      </w:r>
+      <w:r>
+        <w:t xml:space="preserve"> utilizada por qualquer jogador para recuperar sua vida.  </w:t>
+      </w:r>
+    </w:p>
+    <w:p>
+      <w:r>
+        <w:t>O</w:t>
+      </w:r>
+      <w:r>
+        <w:t xml:space="preserve"> </w:t>
+      </w:r>
+      <w:r>
+        <w:t>pacote</w:t>
+      </w:r>
+      <w:r>
+        <w:t xml:space="preserve"> UI contém as classes para uso da interface visual como </w:t>
+      </w:r>
+      <w:r>
+        <w:t>a</w:t>
+      </w:r>
+      <w:r>
+        <w:t xml:space="preserve"> </w:t>
+      </w:r>
+      <w:proofErr w:type="spellStart"/>
+      <w:r>
+        <w:t>MenuBase</w:t>
+      </w:r>
+      <w:proofErr w:type="spellEnd"/>
+      <w:r>
+        <w:t xml:space="preserve"> que é pai das classes </w:t>
+      </w:r>
+      <w:proofErr w:type="spellStart"/>
+      <w:r>
+        <w:t>MenuPrincipal</w:t>
+      </w:r>
+      <w:proofErr w:type="spellEnd"/>
+      <w:r>
+        <w:t xml:space="preserve"> e </w:t>
+      </w:r>
+      <w:proofErr w:type="spellStart"/>
+      <w:r>
+        <w:t>MenuOpcoes</w:t>
+      </w:r>
+      <w:proofErr w:type="spellEnd"/>
+      <w:r>
+        <w:t xml:space="preserve"> </w:t>
+      </w:r>
+      <w:r>
+        <w:t xml:space="preserve">que gerencia alguns </w:t>
+      </w:r>
+      <w:r>
+        <w:t xml:space="preserve">botões e </w:t>
+      </w:r>
+      <w:r>
+        <w:t xml:space="preserve">todas as configurações locais do jogo e </w:t>
+      </w:r>
+      <w:proofErr w:type="gramStart"/>
+      <w:r>
+        <w:t>as salva</w:t>
+      </w:r>
+      <w:proofErr w:type="gramEnd"/>
+      <w:r>
+        <w:t xml:space="preserve"> a partir da classe CFG</w:t>
+      </w:r>
+      <w:r>
+        <w:t xml:space="preserve">. Os botões </w:t>
+      </w:r>
+      <w:r>
+        <w:t xml:space="preserve">são controlados pela classe pai </w:t>
+      </w:r>
+      <w:proofErr w:type="spellStart"/>
+      <w:r>
+        <w:t>ComponenteBase</w:t>
+      </w:r>
+      <w:proofErr w:type="spellEnd"/>
+      <w:r>
+        <w:t xml:space="preserve"> que possui duas classes filhas a </w:t>
+      </w:r>
+      <w:proofErr w:type="spellStart"/>
+      <w:r>
+        <w:t>ComponenteCombo</w:t>
+      </w:r>
+      <w:proofErr w:type="spellEnd"/>
+      <w:r>
+        <w:t xml:space="preserve"> e a </w:t>
+      </w:r>
+      <w:proofErr w:type="spellStart"/>
+      <w:r>
+        <w:t>ComponenteSlider</w:t>
+      </w:r>
+      <w:proofErr w:type="spellEnd"/>
+      <w:r>
+        <w:t xml:space="preserve"> responsáveis pelas combos e </w:t>
+      </w:r>
+      <w:proofErr w:type="spellStart"/>
+      <w:r>
+        <w:t>sliders</w:t>
+      </w:r>
+      <w:proofErr w:type="spellEnd"/>
+      <w:r>
+        <w:t xml:space="preserve"> do menu de opções do jogo respectivamente, a classe </w:t>
+      </w:r>
+      <w:proofErr w:type="spellStart"/>
+      <w:r>
+        <w:t>ItemCombo</w:t>
+      </w:r>
+      <w:proofErr w:type="spellEnd"/>
+      <w:r>
+        <w:t xml:space="preserve"> é responsável por controlar os itens de um </w:t>
+      </w:r>
+      <w:proofErr w:type="spellStart"/>
+      <w:r>
+        <w:t>ComponenteCombo</w:t>
+      </w:r>
+      <w:proofErr w:type="spellEnd"/>
+      <w:r>
+        <w:t>,</w:t>
+      </w:r>
+      <w:r>
+        <w:t xml:space="preserve"> </w:t>
+      </w:r>
+      <w:r>
+        <w:t xml:space="preserve">a classe Legenda Apenas gerencias as informações que aparecem durante o jogo para ajudar o jogador a </w:t>
+      </w:r>
+      <w:r>
+        <w:lastRenderedPageBreak/>
+        <w:t xml:space="preserve">concluir a fase, a </w:t>
+      </w:r>
+      <w:proofErr w:type="spellStart"/>
+      <w:r>
+        <w:t>BarraVida</w:t>
+      </w:r>
+      <w:proofErr w:type="spellEnd"/>
+      <w:r>
+        <w:t xml:space="preserve"> gerencia a vida dos personagens</w:t>
+      </w:r>
+      <w:r>
+        <w:t xml:space="preserve"> (</w:t>
+      </w:r>
+      <w:r>
+        <w:t>inimigos e jogadores</w:t>
+      </w:r>
+      <w:r>
+        <w:t>)</w:t>
+      </w:r>
+      <w:r>
+        <w:t xml:space="preserve"> já a </w:t>
+      </w:r>
+      <w:proofErr w:type="spellStart"/>
+      <w:r>
+        <w:t>BarraMana</w:t>
+      </w:r>
+      <w:proofErr w:type="spellEnd"/>
+      <w:r>
+        <w:t xml:space="preserve"> gerencia a mana apenas dos jogadores.</w:t>
+      </w:r>
+    </w:p>
+    <w:p>
+      <w:r>
+        <w:t xml:space="preserve">E por último </w:t>
+      </w:r>
+      <w:r>
+        <w:t>o</w:t>
+      </w:r>
+      <w:r>
+        <w:t xml:space="preserve"> </w:t>
+      </w:r>
+      <w:r>
+        <w:t>pacote</w:t>
+      </w:r>
+      <w:r>
+        <w:t xml:space="preserve"> Objetos se encontram as classes genéricas que não herdam do </w:t>
+      </w:r>
+      <w:proofErr w:type="spellStart"/>
+      <w:r>
+        <w:t>MonoBehaviour</w:t>
+      </w:r>
+      <w:proofErr w:type="spellEnd"/>
+      <w:r>
+        <w:t xml:space="preserve"> e precisão ser instanciadas por outras classes. Na </w:t>
+      </w:r>
+      <w:proofErr w:type="spellStart"/>
+      <w:r>
+        <w:t>ObjGoogleTadutor</w:t>
+      </w:r>
+      <w:proofErr w:type="spellEnd"/>
+      <w:r>
+        <w:t xml:space="preserve"> temos as funções para o uso da API de tradução de texto do Google e ela é instanciada a partir da classe de </w:t>
+      </w:r>
+      <w:proofErr w:type="spellStart"/>
+      <w:r>
+        <w:t>MenuOpcoes</w:t>
       </w:r>
       <w:bookmarkStart w:id="0" w:name="_GoBack"/>
       <w:bookmarkEnd w:id="0"/>
-      <w:r>
-        <w:t>os inimigos como barra de vida e</w:t>
-      </w:r>
-      <w:r>
-        <w:t xml:space="preserve"> Movimentos de</w:t>
-      </w:r>
-      <w:r>
-        <w:t xml:space="preserve"> </w:t>
-      </w:r>
-      <w:r>
-        <w:t xml:space="preserve">Inteligência Artificial </w:t>
-      </w:r>
-      <w:r>
-        <w:t>padrões</w:t>
-      </w:r>
-      <w:r>
-        <w:t xml:space="preserve"> </w:t>
-      </w:r>
-      <w:r>
-        <w:t>como</w:t>
-      </w:r>
-      <w:r>
-        <w:t xml:space="preserve"> patrulha e ataque, </w:t>
-      </w:r>
-      <w:r>
-        <w:t>a pasta também contém a</w:t>
-      </w:r>
-      <w:r>
-        <w:t>s</w:t>
-      </w:r>
-      <w:r>
-        <w:t xml:space="preserve"> Cl</w:t>
-      </w:r>
-      <w:r>
-        <w:t xml:space="preserve">asses </w:t>
-      </w:r>
-      <w:proofErr w:type="spellStart"/>
-      <w:r>
-        <w:t>ControleCaveira</w:t>
-      </w:r>
-      <w:proofErr w:type="spellEnd"/>
-      <w:r>
-        <w:t xml:space="preserve"> e </w:t>
-      </w:r>
-      <w:proofErr w:type="spellStart"/>
-      <w:r>
-        <w:t>ControleDementador</w:t>
-      </w:r>
-      <w:proofErr w:type="spellEnd"/>
-      <w:r>
-        <w:t xml:space="preserve"> que são filhas da classe Inimigo e atribuem características a caveira e ao </w:t>
-      </w:r>
-      <w:proofErr w:type="spellStart"/>
-      <w:r>
-        <w:t>dementador</w:t>
-      </w:r>
-      <w:proofErr w:type="spellEnd"/>
-      <w:r>
-        <w:t xml:space="preserve"> respectivamente possui também a classe poder que é utilizada pelo </w:t>
-      </w:r>
-      <w:proofErr w:type="spellStart"/>
-      <w:r>
-        <w:t>dementador</w:t>
-      </w:r>
-      <w:proofErr w:type="spellEnd"/>
-      <w:r>
-        <w:t xml:space="preserve"> para controlar o seu poder na hora do taque. </w:t>
-      </w:r>
-    </w:p>
-    <w:p>
-      <w:r>
-        <w:t xml:space="preserve">A pasta Global possui 9 classes de uso global para todas as outras pastas a classe </w:t>
-      </w:r>
-      <w:proofErr w:type="spellStart"/>
-      <w:r>
-        <w:t>TransportaCenario</w:t>
-      </w:r>
-      <w:proofErr w:type="spellEnd"/>
-      <w:r>
-        <w:t xml:space="preserve"> é responsável por transferir o jogador de cenário</w:t>
-      </w:r>
-      <w:r>
-        <w:t>s</w:t>
-      </w:r>
-      <w:r>
-        <w:t xml:space="preserve"> </w:t>
-      </w:r>
-      <w:r>
-        <w:t xml:space="preserve">dentro de uma cena como cavernas e outros ambientes internos, a </w:t>
-      </w:r>
-      <w:proofErr w:type="spellStart"/>
-      <w:r>
-        <w:t>CutScene</w:t>
-      </w:r>
-      <w:proofErr w:type="spellEnd"/>
-      <w:r>
-        <w:t xml:space="preserve"> carrega todos vide de </w:t>
-      </w:r>
-      <w:proofErr w:type="spellStart"/>
-      <w:r>
-        <w:t>cutscene</w:t>
-      </w:r>
-      <w:proofErr w:type="spellEnd"/>
-      <w:r>
-        <w:t xml:space="preserve"> que são utilizados na história do jogo, </w:t>
-      </w:r>
-      <w:proofErr w:type="spellStart"/>
-      <w:r>
-        <w:t>GameTags</w:t>
-      </w:r>
-      <w:proofErr w:type="spellEnd"/>
-      <w:r>
-        <w:t xml:space="preserve"> contem registro de </w:t>
-      </w:r>
-      <w:proofErr w:type="spellStart"/>
-      <w:r>
-        <w:t>tags</w:t>
-      </w:r>
-      <w:proofErr w:type="spellEnd"/>
-      <w:r>
-        <w:t xml:space="preserve"> utilizadas no jogo como nomes das cenas e servidores externo utilizados no jogo. A classe CFG é utilizada para registrar configurações locais como volume e idiomas do jogo, a classe carrega é responsável por carregar todas as cenas do jogo fases e menus </w:t>
-      </w:r>
-      <w:r>
-        <w:t xml:space="preserve">a </w:t>
-      </w:r>
-      <w:proofErr w:type="spellStart"/>
-      <w:r>
-        <w:t>ZonaMorte</w:t>
-      </w:r>
-      <w:proofErr w:type="spellEnd"/>
-      <w:r>
-        <w:t xml:space="preserve"> gerencia todos os obstáculos que causam a morte instantânea do jogador Já a </w:t>
-      </w:r>
-      <w:proofErr w:type="spellStart"/>
-      <w:r>
-        <w:t>ControleFase</w:t>
-      </w:r>
-      <w:proofErr w:type="spellEnd"/>
-      <w:r>
-        <w:t xml:space="preserve"> gerencia os pontos necessários para seguir para próxima fase. A classe personagem carrega características genéricas entre os personagens como barra de vida controles da física e animações assim como Ações de todos os pescoções para fazer o gerenciamento da máquina de estados na classe principal de cada personagem, a </w:t>
-      </w:r>
-      <w:proofErr w:type="spellStart"/>
-      <w:r>
-        <w:t>SegueObjeto</w:t>
-      </w:r>
-      <w:proofErr w:type="spellEnd"/>
-      <w:r>
-        <w:t xml:space="preserve"> é utilizada principalmente para a câmera acompanhar o jogador </w:t>
-      </w:r>
-      <w:r>
-        <w:t xml:space="preserve">mas pode ser utilizada para qualquer objeto seguir qualquer objeto. </w:t>
-      </w:r>
-    </w:p>
-    <w:p>
-      <w:r>
-        <w:t xml:space="preserve">Na pasta Jogadores temos 5 classes que são utilizadas para os jogadores </w:t>
-      </w:r>
-      <w:r>
-        <w:t xml:space="preserve">por ser um jogo com possível </w:t>
-      </w:r>
-      <w:proofErr w:type="spellStart"/>
-      <w:r>
-        <w:t>multiplayer</w:t>
-      </w:r>
-      <w:proofErr w:type="spellEnd"/>
-      <w:r>
-        <w:t xml:space="preserve"> local a classe jogadores carrega todas as características dos jogadores como barra de mana combos de ataque e maquinas de estados para as animações padrões assim como também herda as características da classe pai Personagens, a classe </w:t>
-      </w:r>
-      <w:proofErr w:type="spellStart"/>
-      <w:r>
-        <w:t>ControleMiguel</w:t>
-      </w:r>
-      <w:proofErr w:type="spellEnd"/>
-      <w:r>
-        <w:t xml:space="preserve"> é filha da classe de Jogadores e carrega as características exclusivas do personagem Miguel como o voo e os seus respectivos controles</w:t>
-      </w:r>
-      <w:r>
-        <w:t xml:space="preserve"> a classe Pena e E</w:t>
-      </w:r>
-      <w:r>
-        <w:t xml:space="preserve">spada são de uso exclusivo do </w:t>
-      </w:r>
-      <w:r>
-        <w:t xml:space="preserve">Miguel onde a pena aumenta a mana do personagem possibilitado o uso do voo pelo cenário enquanto a barra de mana estiver cheia e a espada responsável por controlar a espada do personagem na hora do taque já classe cristal é utilizada por qualquer jogador para recuperar sua vida.  </w:t>
-      </w:r>
-    </w:p>
-    <w:p>
-      <w:r>
-        <w:t xml:space="preserve">A pasta UI contém as classes para uso da interface visual do jogo como </w:t>
-      </w:r>
-      <w:r>
-        <w:t xml:space="preserve">a </w:t>
-      </w:r>
-      <w:proofErr w:type="spellStart"/>
-      <w:r>
-        <w:t>MenuPrincipal</w:t>
-      </w:r>
-      <w:proofErr w:type="spellEnd"/>
-      <w:r>
-        <w:t xml:space="preserve"> que gerencia alguns botões que por sua vez são controlados pela classe pai </w:t>
-      </w:r>
-      <w:proofErr w:type="spellStart"/>
-      <w:r>
-        <w:t>ComponenteBase</w:t>
-      </w:r>
-      <w:proofErr w:type="spellEnd"/>
-      <w:r>
-        <w:t xml:space="preserve"> que possui duas classes filhas a </w:t>
-      </w:r>
-      <w:proofErr w:type="spellStart"/>
-      <w:r>
-        <w:t>ComponenteCombo</w:t>
-      </w:r>
-      <w:proofErr w:type="spellEnd"/>
-      <w:r>
-        <w:t xml:space="preserve"> e a </w:t>
-      </w:r>
-      <w:proofErr w:type="spellStart"/>
-      <w:r>
-        <w:t>ComponenteSlider</w:t>
-      </w:r>
-      <w:proofErr w:type="spellEnd"/>
-      <w:r>
-        <w:t xml:space="preserve"> responsáveis pelas combos e </w:t>
-      </w:r>
-      <w:proofErr w:type="spellStart"/>
-      <w:r>
-        <w:t>sliders</w:t>
-      </w:r>
-      <w:proofErr w:type="spellEnd"/>
-      <w:r>
-        <w:t xml:space="preserve"> do menu de opções do jogo respectivamente, a classe </w:t>
-      </w:r>
-      <w:proofErr w:type="spellStart"/>
-      <w:r>
-        <w:t>ItemCombo</w:t>
-      </w:r>
-      <w:proofErr w:type="spellEnd"/>
-      <w:r>
-        <w:t xml:space="preserve"> é responsável por controlar os itens de um </w:t>
-      </w:r>
-      <w:proofErr w:type="spellStart"/>
-      <w:r>
-        <w:t>ComponenteCombo</w:t>
-      </w:r>
-      <w:proofErr w:type="spellEnd"/>
-      <w:r>
-        <w:t xml:space="preserve"> já a classe </w:t>
-      </w:r>
-      <w:proofErr w:type="spellStart"/>
-      <w:r>
-        <w:t>MenuOpcoes</w:t>
-      </w:r>
-      <w:proofErr w:type="spellEnd"/>
-      <w:r>
-        <w:t xml:space="preserve"> gerencia todas as configurações locais do jogo e as salva a partir da classe CFG</w:t>
-      </w:r>
-      <w:r>
-        <w:t>,</w:t>
-      </w:r>
-      <w:r>
-        <w:t xml:space="preserve"> </w:t>
-      </w:r>
-      <w:r>
-        <w:t xml:space="preserve">a classe Legenda Apenas gerencias as informações de ajuda que aparecem durante o jogo para ajudar </w:t>
-      </w:r>
-      <w:r>
-        <w:lastRenderedPageBreak/>
-        <w:t xml:space="preserve">o jogador a concluir a fase, a </w:t>
-      </w:r>
-      <w:proofErr w:type="spellStart"/>
-      <w:r>
-        <w:t>BarraVida</w:t>
-      </w:r>
-      <w:proofErr w:type="spellEnd"/>
-      <w:r>
-        <w:t xml:space="preserve"> gerencia a vida dos personagens inimigos e jogadores já a </w:t>
-      </w:r>
-      <w:proofErr w:type="spellStart"/>
-      <w:r>
-        <w:t>BarraMana</w:t>
-      </w:r>
-      <w:proofErr w:type="spellEnd"/>
-      <w:r>
-        <w:t xml:space="preserve"> gerencia a mana apenas dos jogadores.</w:t>
-      </w:r>
-    </w:p>
-    <w:p>
-      <w:r>
-        <w:t>E por último a</w:t>
-      </w:r>
-      <w:r>
-        <w:t xml:space="preserve"> pasta Objetos se encontram as classes genéricas que não herdam do </w:t>
-      </w:r>
-      <w:proofErr w:type="spellStart"/>
-      <w:r>
-        <w:t>MonoBehaviour</w:t>
-      </w:r>
-      <w:proofErr w:type="spellEnd"/>
-      <w:r>
-        <w:t xml:space="preserve"> e precisão ser instanciadas por outras classes do </w:t>
-      </w:r>
-      <w:proofErr w:type="spellStart"/>
-      <w:r>
-        <w:t>MonoBehaviour</w:t>
-      </w:r>
-      <w:proofErr w:type="spellEnd"/>
-      <w:r>
-        <w:t xml:space="preserve">. Na </w:t>
-      </w:r>
-      <w:proofErr w:type="spellStart"/>
-      <w:r>
-        <w:t>ObjGoogleTadutor</w:t>
-      </w:r>
-      <w:proofErr w:type="spellEnd"/>
-      <w:r>
-        <w:t xml:space="preserve"> temos as funções para o uso da API de tradução de texto do Google e ela é instanciada a partir da classe de </w:t>
-      </w:r>
-      <w:proofErr w:type="spellStart"/>
-      <w:r>
-        <w:t>MenuOpcoes</w:t>
-      </w:r>
-      <w:proofErr w:type="spellEnd"/>
-      <w:r>
-        <w:t xml:space="preserve"> já a classe </w:t>
-      </w:r>
-      <w:proofErr w:type="spellStart"/>
-      <w:r>
-        <w:t>SimpleJson</w:t>
-      </w:r>
-      <w:proofErr w:type="spellEnd"/>
-      <w:r>
-        <w:t xml:space="preserve"> carrega os dados da</w:t>
-      </w:r>
-      <w:r>
-        <w:t>s</w:t>
-      </w:r>
-      <w:r>
-        <w:t xml:space="preserve"> </w:t>
-      </w:r>
-      <w:proofErr w:type="spellStart"/>
-      <w:r>
-        <w:t>API</w:t>
-      </w:r>
-      <w:r>
-        <w:t>s</w:t>
-      </w:r>
-      <w:proofErr w:type="spellEnd"/>
-      <w:r>
-        <w:t xml:space="preserve"> utilizadas no jogo.</w:t>
+      <w:proofErr w:type="spellEnd"/>
+      <w:r>
+        <w:t>.</w:t>
       </w:r>
     </w:p>
     <w:sectPr>

</xml_diff>

<commit_message>
Special e Algumas classes alteradas
</commit_message>
<xml_diff>
--- a/Documentação/Classes do jogo.docx
+++ b/Documentação/Classes do jogo.docx
@@ -75,19 +75,7 @@
     </w:p>
     <w:p>
       <w:r>
-        <w:t xml:space="preserve">O pacote Global possui 9 classes de uso global para </w:t>
-      </w:r>
-      <w:r>
-        <w:t>todas os outros</w:t>
-      </w:r>
-      <w:r>
-        <w:t xml:space="preserve"> pacotes</w:t>
-      </w:r>
-      <w:r>
-        <w:t>,</w:t>
-      </w:r>
-      <w:r>
-        <w:t xml:space="preserve"> a classe </w:t>
+        <w:t xml:space="preserve">O pacote Global possui 9 classes de uso global para todas os outros pacotes, a classe </w:t>
       </w:r>
       <w:proofErr w:type="spellStart"/>
       <w:r>
@@ -95,10 +83,7 @@
       </w:r>
       <w:proofErr w:type="spellEnd"/>
       <w:r>
-        <w:t xml:space="preserve"> é responsável por transferir o jogador de cenários dentro de uma cena como cavernas e outros ambientes in</w:t>
-      </w:r>
-      <w:r>
-        <w:t xml:space="preserve">ternos, a </w:t>
+        <w:t xml:space="preserve"> é responsável por transferir o jogador de cenários dentro de uma cena como cavernas e outros ambientes internos, a </w:t>
       </w:r>
       <w:proofErr w:type="spellStart"/>
       <w:r>
@@ -106,17 +91,11 @@
       </w:r>
       <w:proofErr w:type="spellEnd"/>
       <w:r>
-        <w:t xml:space="preserve"> carrega o</w:t>
-      </w:r>
-      <w:r>
-        <w:t xml:space="preserve"> </w:t>
-      </w:r>
-      <w:proofErr w:type="spellStart"/>
-      <w:r>
-        <w:t>vide</w:t>
-      </w:r>
-      <w:r>
-        <w:t>o</w:t>
+        <w:t xml:space="preserve"> carrega o </w:t>
+      </w:r>
+      <w:proofErr w:type="spellStart"/>
+      <w:r>
+        <w:t>video</w:t>
       </w:r>
       <w:proofErr w:type="spellEnd"/>
       <w:r>
@@ -144,13 +123,7 @@
       </w:r>
       <w:proofErr w:type="spellEnd"/>
       <w:r>
-        <w:t xml:space="preserve"> utilizadas no jogo como nomes das cenas e servidores externo utilizados no jogo. A classe CFG é utilizada para registrar configurações locais como volume e idiomas, a classe carrega é responsável por</w:t>
-      </w:r>
-      <w:r>
-        <w:t xml:space="preserve"> carregar todas as cenas,</w:t>
-      </w:r>
-      <w:r>
-        <w:t xml:space="preserve"> fases e menus a </w:t>
+        <w:t xml:space="preserve"> utilizadas no jogo como nomes das cenas e servidores externo utilizados no jogo. A classe CFG é utilizada para registrar configurações locais como volume e idiomas, a classe carrega é responsável por carregar todas as cenas, fases e menus a </w:t>
       </w:r>
       <w:proofErr w:type="spellStart"/>
       <w:r>
@@ -166,13 +139,7 @@
       </w:r>
       <w:proofErr w:type="spellEnd"/>
       <w:r>
-        <w:t xml:space="preserve"> gerencia os pontos necessários para seguir para próxima fase. A classe personagem carrega características genéricas entre os personagens como barra de vida controles da física e animações assim como Ações de todos os </w:t>
-      </w:r>
-      <w:r>
-        <w:t>personagens</w:t>
-      </w:r>
-      <w:r>
-        <w:t xml:space="preserve"> para fazer o gerenciamento da máquina de estados na classe principal de cada personagem, a </w:t>
+        <w:t xml:space="preserve"> gerencia os pontos necessários para seguir para próxima fase. A classe personagem carrega características genéricas entre os personagens como barra de vida controles da física e animações assim como Ações de todos os personagens para fazer o gerenciamento da máquina de estados na classe principal de cada personagem, a </w:t>
       </w:r>
       <w:proofErr w:type="spellStart"/>
       <w:r>
@@ -365,6 +332,11 @@
       </w:r>
     </w:p>
     <w:p>
+      <w:pPr>
+        <w:rPr>
+          <w:u w:val="single"/>
+        </w:rPr>
+      </w:pPr>
       <w:r>
         <w:t>O</w:t>
       </w:r>
@@ -405,16 +377,10 @@
       </w:r>
       <w:proofErr w:type="spellEnd"/>
       <w:r>
-        <w:t xml:space="preserve"> </w:t>
-      </w:r>
-      <w:r>
-        <w:t xml:space="preserve">que gerencia alguns </w:t>
-      </w:r>
-      <w:r>
-        <w:t xml:space="preserve">botões e </w:t>
-      </w:r>
-      <w:r>
-        <w:t xml:space="preserve">todas as configurações locais do jogo e </w:t>
+        <w:t xml:space="preserve"> que gerencia alguns </w:t>
+      </w:r>
+      <w:r>
+        <w:t xml:space="preserve">botões e todas as configurações locais do jogo e </w:t>
       </w:r>
       <w:proofErr w:type="gramStart"/>
       <w:r>
@@ -422,10 +388,7 @@
       </w:r>
       <w:proofErr w:type="gramEnd"/>
       <w:r>
-        <w:t xml:space="preserve"> a partir da classe CFG</w:t>
-      </w:r>
-      <w:r>
-        <w:t xml:space="preserve">. Os botões </w:t>
+        <w:t xml:space="preserve"> a partir da classe CFG. Os botões </w:t>
       </w:r>
       <w:r>
         <w:t xml:space="preserve">são controlados pela classe pai </w:t>
@@ -490,11 +453,17 @@
       </w:r>
       <w:proofErr w:type="spellStart"/>
       <w:r>
-        <w:t>BarraVida</w:t>
-      </w:r>
-      <w:proofErr w:type="spellEnd"/>
-      <w:r>
-        <w:t xml:space="preserve"> gerencia a vida dos personagens</w:t>
+        <w:t>BarraProgresso</w:t>
+      </w:r>
+      <w:proofErr w:type="spellEnd"/>
+      <w:r>
+        <w:t xml:space="preserve"> gerencia a</w:t>
+      </w:r>
+      <w:r>
+        <w:t>s Barra de progresso</w:t>
+      </w:r>
+      <w:r>
+        <w:t xml:space="preserve"> dos personagens</w:t>
       </w:r>
       <w:r>
         <w:t xml:space="preserve"> (</w:t>
@@ -506,16 +475,22 @@
         <w:t>)</w:t>
       </w:r>
       <w:r>
-        <w:t xml:space="preserve"> já a </w:t>
-      </w:r>
-      <w:proofErr w:type="spellStart"/>
-      <w:r>
-        <w:t>BarraMana</w:t>
-      </w:r>
-      <w:proofErr w:type="spellEnd"/>
-      <w:r>
-        <w:t xml:space="preserve"> gerencia a mana apenas dos jogadores.</w:t>
-      </w:r>
+        <w:t xml:space="preserve"> como vida, mana, </w:t>
+      </w:r>
+      <w:r>
+        <w:t>especiais</w:t>
+      </w:r>
+      <w:r>
+        <w:t xml:space="preserve"> e etc</w:t>
+      </w:r>
+      <w:r>
+        <w:t>.</w:t>
+      </w:r>
+      <w:r>
+        <w:t>..</w:t>
+      </w:r>
+      <w:bookmarkStart w:id="0" w:name="_GoBack"/>
+      <w:bookmarkEnd w:id="0"/>
     </w:p>
     <w:p>
       <w:r>
@@ -553,8 +528,6 @@
       <w:r>
         <w:t>MenuOpcoes</w:t>
       </w:r>
-      <w:bookmarkStart w:id="0" w:name="_GoBack"/>
-      <w:bookmarkEnd w:id="0"/>
       <w:proofErr w:type="spellEnd"/>
       <w:r>
         <w:t>.</w:t>

</xml_diff>